<commit_message>
Subida de las tablas Estado Civil, Etnia, Genero, Lugar, Nacionalidad, Provincia y  Tipo Lugar
</commit_message>
<xml_diff>
--- a/Base de Datos/Proyecto Integrador.docx
+++ b/Base de Datos/Proyecto Integrador.docx
@@ -330,9 +330,137 @@
         <w:t>Posibles análisis para realizar</w:t>
       </w:r>
     </w:p>
-    <w:p/>
     <w:p>
       <w:r>
+        <w:t>Consultas Básicas</w:t>
+      </w:r>
+    </w:p>
+    <w:p>
+      <w:r>
+        <w:t>1. Obtener todos los lugares y sus tipos</w:t>
+      </w:r>
+    </w:p>
+    <w:p>
+      <w:r>
+        <w:t>2. Obtener todas las detenciones realizadas en un rango de fechas</w:t>
+      </w:r>
+    </w:p>
+    <w:p>
+      <w:r>
+        <w:t>3. Contar el número total de detenciones por género</w:t>
+      </w:r>
+    </w:p>
+    <w:p>
+      <w:r>
+        <w:t>Consultas Avanzadas</w:t>
+      </w:r>
+    </w:p>
+    <w:p>
+      <w:r>
+        <w:t>1</w:t>
+      </w:r>
+      <w:r>
+        <w:t>. Obtener el número de detenciones por tipo de arma utilizada</w:t>
+      </w:r>
+    </w:p>
+    <w:p>
+      <w:r>
+        <w:t>2</w:t>
+      </w:r>
+      <w:r>
+        <w:t>. Obtener las detenciones realizadas en una zona específica y su subzona correspondiente</w:t>
+      </w:r>
+    </w:p>
+    <w:p>
+      <w:r>
+        <w:t>3</w:t>
+      </w:r>
+      <w:r>
+        <w:t>. Listar detenciones por nacionalidad y género</w:t>
+      </w:r>
+    </w:p>
+    <w:p>
+      <w:r>
+        <w:t>4</w:t>
+      </w:r>
+      <w:r>
+        <w:t>. Obtener el promedio de edad de las personas detenidas por cada etnia</w:t>
+      </w:r>
+    </w:p>
+    <w:p>
+      <w:r>
+        <w:t>Consultas de Condición y Nivel de Instrucción</w:t>
+      </w:r>
+    </w:p>
+    <w:p>
+      <w:r>
+        <w:lastRenderedPageBreak/>
+        <w:t>Obtener el número de detenciones por nivel de instrucción</w:t>
+      </w:r>
+    </w:p>
+    <w:p>
+      <w:r>
+        <w:t>Consultas de Ubicación</w:t>
+      </w:r>
+    </w:p>
+    <w:p>
+      <w:r>
+        <w:t xml:space="preserve">1. </w:t>
+      </w:r>
+      <w:r>
+        <w:t>Obtener el número de detenciones por distrito</w:t>
+      </w:r>
+    </w:p>
+    <w:p>
+      <w:r>
+        <w:t>2</w:t>
+      </w:r>
+      <w:r>
+        <w:t>. Obtener el número de detenciones en cada parroquia</w:t>
+      </w:r>
+    </w:p>
+    <w:p>
+      <w:pPr>
+        <w:rPr>
+          <w:b/>
+          <w:bCs/>
+        </w:rPr>
+      </w:pPr>
+      <w:r>
+        <w:rPr>
+          <w:b/>
+          <w:bCs/>
+        </w:rPr>
+        <w:t>Conceptos básicos:</w:t>
+      </w:r>
+    </w:p>
+    <w:p>
+      <w:r>
+        <w:t xml:space="preserve">Diccionario de datos: coloca conceptos </w:t>
+      </w:r>
+    </w:p>
+    <w:p>
+      <w:r>
+        <w:t>Modelo conceptual:</w:t>
+      </w:r>
+    </w:p>
+    <w:p>
+      <w:r>
+        <w:t>Modelo lógico:</w:t>
+      </w:r>
+    </w:p>
+    <w:p>
+      <w:pPr>
+        <w:rPr>
+          <w:b/>
+          <w:bCs/>
+        </w:rPr>
+      </w:pPr>
+      <w:r>
+        <w:rPr>
+          <w:b/>
+          <w:bCs/>
+        </w:rPr>
         <w:t>Diccionario de Datos:</w:t>
       </w:r>
     </w:p>
@@ -974,7 +1102,6 @@
               <w:rPr>
                 <w:lang w:eastAsia="es-EC"/>
               </w:rPr>
-              <w:lastRenderedPageBreak/>
               <w:t>id_tipol</w:t>
             </w:r>
             <w:proofErr w:type="spellEnd"/>
@@ -2345,6 +2472,7 @@
               <w:rPr>
                 <w:lang w:eastAsia="es-EC"/>
               </w:rPr>
+              <w:lastRenderedPageBreak/>
               <w:t>Atributo</w:t>
             </w:r>
           </w:p>
@@ -3659,7 +3787,6 @@
               <w:rPr>
                 <w:lang w:eastAsia="es-EC"/>
               </w:rPr>
-              <w:lastRenderedPageBreak/>
               <w:t>nombre_circuito</w:t>
             </w:r>
             <w:proofErr w:type="spellEnd"/>
@@ -4884,6 +5011,7 @@
               <w:rPr>
                 <w:lang w:eastAsia="es-EC"/>
               </w:rPr>
+              <w:lastRenderedPageBreak/>
               <w:t>Atributo</w:t>
             </w:r>
           </w:p>
@@ -6322,7 +6450,6 @@
           <w:bCs/>
           <w:lang w:eastAsia="es-EC"/>
         </w:rPr>
-        <w:lastRenderedPageBreak/>
         <w:t xml:space="preserve">Tabla </w:t>
       </w:r>
       <w:r>
@@ -7385,6 +7512,7 @@
               <w:rPr>
                 <w:lang w:eastAsia="es-EC"/>
               </w:rPr>
+              <w:lastRenderedPageBreak/>
               <w:t>presunta_sujinfraccion</w:t>
             </w:r>
             <w:proofErr w:type="spellEnd"/>
@@ -8397,7 +8525,6 @@
               <w:rPr>
                 <w:lang w:eastAsia="es-EC"/>
               </w:rPr>
-              <w:lastRenderedPageBreak/>
               <w:t>id_etnia</w:t>
             </w:r>
             <w:proofErr w:type="spellEnd"/>
@@ -8592,15 +8719,6 @@
         </w:tc>
       </w:tr>
     </w:tbl>
-    <w:p/>
-    <w:p/>
-    <w:p/>
-    <w:p/>
-    <w:p/>
-    <w:p/>
-    <w:p/>
-    <w:p/>
-    <w:p/>
     <w:p/>
     <w:p/>
     <w:p/>
@@ -8700,14 +8818,6 @@
     </w:p>
     <w:p/>
     <w:p>
-      <w:pPr>
-        <w:sectPr>
-          <w:pgSz w:w="16838" w:h="11906" w:orient="landscape"/>
-          <w:pgMar w:top="1440" w:right="1440" w:bottom="1440" w:left="1440" w:header="708" w:footer="708" w:gutter="0"/>
-          <w:cols w:space="708"/>
-          <w:docGrid w:linePitch="360"/>
-        </w:sectPr>
-      </w:pPr>
       <w:r>
         <w:rPr>
           <w:noProof/>
@@ -8763,7 +8873,85 @@
       </w:r>
     </w:p>
     <w:p/>
-    <w:p/>
+    <w:p>
+      <w:r>
+        <w:lastRenderedPageBreak/>
+        <w:t>Implementación y carga</w:t>
+      </w:r>
+    </w:p>
+    <w:p>
+      <w:pPr>
+        <w:sectPr>
+          <w:pgSz w:w="16838" w:h="11906" w:orient="landscape"/>
+          <w:pgMar w:top="1440" w:right="1440" w:bottom="1440" w:left="1440" w:header="708" w:footer="708" w:gutter="0"/>
+          <w:cols w:space="708"/>
+          <w:docGrid w:linePitch="360"/>
+        </w:sectPr>
+      </w:pPr>
+      <w:r>
+        <w:drawing>
+          <wp:inline distT="0" distB="0" distL="0" distR="0" wp14:anchorId="74320C56" wp14:editId="53C0D99B">
+            <wp:extent cx="8523798" cy="5216384"/>
+            <wp:effectExtent l="0" t="0" r="0" b="3810"/>
+            <wp:docPr id="846748270" name="Imagen 1" descr="Interfaz de usuario gráfica, Texto&#10;&#10;Descripción generada automáticamente"/>
+            <wp:cNvGraphicFramePr>
+              <a:graphicFrameLocks xmlns:a="http://schemas.openxmlformats.org/drawingml/2006/main" noChangeAspect="1"/>
+            </wp:cNvGraphicFramePr>
+            <a:graphic xmlns:a="http://schemas.openxmlformats.org/drawingml/2006/main">
+              <a:graphicData uri="http://schemas.openxmlformats.org/drawingml/2006/picture">
+                <pic:pic xmlns:pic="http://schemas.openxmlformats.org/drawingml/2006/picture">
+                  <pic:nvPicPr>
+                    <pic:cNvPr id="846748270" name="Imagen 1" descr="Interfaz de usuario gráfica, Texto&#10;&#10;Descripción generada automáticamente"/>
+                    <pic:cNvPicPr/>
+                  </pic:nvPicPr>
+                  <pic:blipFill>
+                    <a:blip r:embed="rId9"/>
+                    <a:stretch>
+                      <a:fillRect/>
+                    </a:stretch>
+                  </pic:blipFill>
+                  <pic:spPr>
+                    <a:xfrm>
+                      <a:off x="0" y="0"/>
+                      <a:ext cx="8569683" cy="5244465"/>
+                    </a:xfrm>
+                    <a:prstGeom prst="rect">
+                      <a:avLst/>
+                    </a:prstGeom>
+                  </pic:spPr>
+                </pic:pic>
+              </a:graphicData>
+            </a:graphic>
+          </wp:inline>
+        </w:drawing>
+      </w:r>
+    </w:p>
+    <w:p>
+      <w:r>
+        <w:lastRenderedPageBreak/>
+        <w:t>Script SQL</w:t>
+      </w:r>
+    </w:p>
+    <w:p>
+      <w:r>
+        <w:t>https://github.com/Omer21200/Proyecto_Integrador.git</w:t>
+      </w:r>
+    </w:p>
+    <w:p>
+      <w:r>
+        <w:t>Descarga en formato CSV</w:t>
+      </w:r>
+    </w:p>
+    <w:p>
+      <w:r>
+        <w:t>https://github.com/Omer21200/Proyecto_Integrador.git</w:t>
+      </w:r>
+    </w:p>
+    <w:p>
+      <w:r>
+        <w:t xml:space="preserve">Bibliografía </w:t>
+      </w:r>
+    </w:p>
     <w:sectPr>
       <w:pgSz w:w="11906" w:h="16838"/>
       <w:pgMar w:top="1440" w:right="1440" w:bottom="1440" w:left="1440" w:header="708" w:footer="708" w:gutter="0"/>

</xml_diff>